<commit_message>
feat(NB): NB classifier and Dtrees
</commit_message>
<xml_diff>
--- a/Concepts/Ensemble models/Bagging and Boosting.docx
+++ b/Concepts/Ensemble models/Bagging and Boosting.docx
@@ -43,28 +43,142 @@
         </w:rPr>
         <w:t>homogenous</w:t>
       </w:r>
+    </w:p>
+    <w:p>
+      <w:pPr>
+        <w:jc w:val="center"/>
+        <w:rPr>
+          <w:b/>
+        </w:rPr>
+      </w:pPr>
+      <w:r>
+        <w:rPr>
+          <w:b/>
+        </w:rPr>
+        <w:t xml:space="preserve">BOOSTING </w:t>
+      </w:r>
+      <w:r>
+        <w:rPr>
+          <w:b/>
+        </w:rPr>
+        <w:t>–</w:t>
+      </w:r>
+      <w:r>
+        <w:rPr>
+          <w:b/>
+        </w:rPr>
+        <w:t xml:space="preserve"> homogenous</w:t>
+      </w:r>
+    </w:p>
+    <w:p>
+      <w:pPr>
+        <w:jc w:val="center"/>
+        <w:rPr>
+          <w:b/>
+        </w:rPr>
+      </w:pPr>
+    </w:p>
+    <w:p>
+      <w:pPr>
+        <w:jc w:val="center"/>
+        <w:rPr>
+          <w:b/>
+        </w:rPr>
+      </w:pPr>
+    </w:p>
+    <w:p>
+      <w:pPr>
+        <w:jc w:val="center"/>
+        <w:rPr>
+          <w:b/>
+        </w:rPr>
+      </w:pPr>
+      <w:r>
+        <w:rPr>
+          <w:b/>
+        </w:rPr>
+        <w:t>ADABOOST</w:t>
+      </w:r>
+    </w:p>
+    <w:p>
+      <w:pPr>
+        <w:jc w:val="center"/>
+        <w:rPr>
+          <w:b/>
+        </w:rPr>
+      </w:pPr>
+      <w:r>
+        <w:rPr>
+          <w:b/>
+        </w:rPr>
+        <w:t>GRADIENT BOOST</w:t>
+      </w:r>
+    </w:p>
+    <w:p>
+      <w:pPr>
+        <w:jc w:val="center"/>
+        <w:rPr>
+          <w:b/>
+        </w:rPr>
+      </w:pPr>
+      <w:proofErr w:type="spellStart"/>
+      <w:r>
+        <w:rPr>
+          <w:b/>
+        </w:rPr>
+        <w:t>XGBoost</w:t>
+      </w:r>
+      <w:proofErr w:type="spellEnd"/>
+    </w:p>
+    <w:p>
+      <w:pPr>
+        <w:jc w:val="center"/>
+        <w:rPr>
+          <w:b/>
+        </w:rPr>
+      </w:pPr>
+      <w:proofErr w:type="spellStart"/>
+      <w:r>
+        <w:rPr>
+          <w:b/>
+        </w:rPr>
+        <w:t>CATBoost</w:t>
+      </w:r>
+      <w:proofErr w:type="spellEnd"/>
+    </w:p>
+    <w:p>
+      <w:pPr>
+        <w:jc w:val="center"/>
+        <w:rPr>
+          <w:b/>
+        </w:rPr>
+      </w:pPr>
+      <w:proofErr w:type="spellStart"/>
+      <w:r>
+        <w:rPr>
+          <w:b/>
+        </w:rPr>
+        <w:t>LigthGBM</w:t>
+      </w:r>
       <w:bookmarkStart w:id="0" w:name="_GoBack"/>
       <w:bookmarkEnd w:id="0"/>
-    </w:p>
-    <w:p>
-      <w:pPr>
-        <w:jc w:val="center"/>
-        <w:rPr>
-          <w:b/>
-        </w:rPr>
-      </w:pPr>
-      <w:r>
-        <w:rPr>
-          <w:b/>
-        </w:rPr>
-        <w:t xml:space="preserve">BOOSTING -- </w:t>
-      </w:r>
-      <w:r>
-        <w:rPr>
-          <w:b/>
-        </w:rPr>
-        <w:t>homogenous</w:t>
-      </w:r>
+      <w:proofErr w:type="spellEnd"/>
+    </w:p>
+    <w:p>
+      <w:pPr>
+        <w:jc w:val="center"/>
+        <w:rPr>
+          <w:b/>
+        </w:rPr>
+      </w:pPr>
+    </w:p>
+    <w:p>
+      <w:pPr>
+        <w:jc w:val="center"/>
+        <w:rPr>
+          <w:b/>
+        </w:rPr>
+      </w:pPr>
     </w:p>
     <w:p>
       <w:pPr>
@@ -455,6 +569,7 @@
         <w:rPr>
           <w:noProof/>
         </w:rPr>
+        <w:lastRenderedPageBreak/>
         <w:drawing>
           <wp:inline distT="0" distB="0" distL="0" distR="0" wp14:anchorId="636FC7DE" wp14:editId="3C5C56C9">
             <wp:extent cx="5943600" cy="3038475"/>
@@ -498,7 +613,6 @@
         <w:rPr>
           <w:noProof/>
         </w:rPr>
-        <w:lastRenderedPageBreak/>
         <w:drawing>
           <wp:inline distT="0" distB="0" distL="0" distR="0" wp14:anchorId="341F60E7" wp14:editId="5B6F49A6">
             <wp:extent cx="5943600" cy="2926080"/>
@@ -543,6 +657,7 @@
         <w:rPr>
           <w:noProof/>
         </w:rPr>
+        <w:lastRenderedPageBreak/>
         <w:drawing>
           <wp:inline distT="0" distB="0" distL="0" distR="0" wp14:anchorId="71003E6D" wp14:editId="3E7BCDD6">
             <wp:extent cx="5943600" cy="2982595"/>
@@ -586,7 +701,6 @@
         <w:rPr>
           <w:noProof/>
         </w:rPr>
-        <w:lastRenderedPageBreak/>
         <w:drawing>
           <wp:inline distT="0" distB="0" distL="0" distR="0" wp14:anchorId="534DAC50" wp14:editId="78713880">
             <wp:extent cx="5943600" cy="2877820"/>
@@ -657,83 +771,83 @@
         <w:rPr>
           <w:b/>
         </w:rPr>
+        <w:t xml:space="preserve">BOOSTING </w:t>
+      </w:r>
+    </w:p>
+    <w:p>
+      <w:pPr>
+        <w:jc w:val="center"/>
+        <w:rPr>
+          <w:b/>
+        </w:rPr>
+      </w:pPr>
+      <w:r>
+        <w:rPr>
+          <w:b/>
+        </w:rPr>
+        <w:t xml:space="preserve">--- ADAPTIVE </w:t>
+      </w:r>
+      <w:proofErr w:type="gramStart"/>
+      <w:r>
+        <w:rPr>
+          <w:b/>
+        </w:rPr>
+        <w:t>BOOST  --</w:t>
+      </w:r>
+      <w:proofErr w:type="gramEnd"/>
+      <w:r>
+        <w:rPr>
+          <w:b/>
+        </w:rPr>
+        <w:t xml:space="preserve"> Gradient Boost Model </w:t>
+      </w:r>
+      <w:r>
+        <w:rPr>
+          <w:b/>
+        </w:rPr>
+        <w:t xml:space="preserve">[GBM] </w:t>
+      </w:r>
+      <w:r>
+        <w:rPr>
+          <w:b/>
+        </w:rPr>
+        <w:t xml:space="preserve"> -- </w:t>
+      </w:r>
+      <w:proofErr w:type="spellStart"/>
+      <w:r>
+        <w:rPr>
+          <w:b/>
+        </w:rPr>
+        <w:t>Xtreme</w:t>
+      </w:r>
+      <w:proofErr w:type="spellEnd"/>
+      <w:r>
+        <w:rPr>
+          <w:b/>
+        </w:rPr>
+        <w:t xml:space="preserve"> Gradient BOOST</w:t>
+      </w:r>
+      <w:r>
+        <w:rPr>
+          <w:b/>
+        </w:rPr>
+        <w:t xml:space="preserve"> – LIGTHGBM -- CATBOOST</w:t>
+      </w:r>
+    </w:p>
+    <w:p/>
+    <w:p>
+      <w:r>
+        <w:t>BOOSTING – ADABOOST</w:t>
+      </w:r>
+    </w:p>
+    <w:p/>
+    <w:p/>
+    <w:p>
+      <w:r>
+        <w:rPr>
+          <w:noProof/>
+        </w:rPr>
         <w:lastRenderedPageBreak/>
-        <w:t xml:space="preserve">BOOSTING </w:t>
-      </w:r>
-    </w:p>
-    <w:p>
-      <w:pPr>
-        <w:jc w:val="center"/>
-        <w:rPr>
-          <w:b/>
-        </w:rPr>
-      </w:pPr>
-      <w:r>
-        <w:rPr>
-          <w:b/>
-        </w:rPr>
-        <w:t xml:space="preserve">--- ADAPTIVE </w:t>
-      </w:r>
-      <w:proofErr w:type="gramStart"/>
-      <w:r>
-        <w:rPr>
-          <w:b/>
-        </w:rPr>
-        <w:t>BOOST  --</w:t>
-      </w:r>
-      <w:proofErr w:type="gramEnd"/>
-      <w:r>
-        <w:rPr>
-          <w:b/>
-        </w:rPr>
-        <w:t xml:space="preserve"> Gradient Boost Model </w:t>
-      </w:r>
-      <w:r>
-        <w:rPr>
-          <w:b/>
-        </w:rPr>
-        <w:t xml:space="preserve">[GBM] </w:t>
-      </w:r>
-      <w:r>
-        <w:rPr>
-          <w:b/>
-        </w:rPr>
-        <w:t xml:space="preserve"> -- </w:t>
-      </w:r>
-      <w:proofErr w:type="spellStart"/>
-      <w:r>
-        <w:rPr>
-          <w:b/>
-        </w:rPr>
-        <w:t>Xtreme</w:t>
-      </w:r>
-      <w:proofErr w:type="spellEnd"/>
-      <w:r>
-        <w:rPr>
-          <w:b/>
-        </w:rPr>
-        <w:t xml:space="preserve"> Gradient BOOST</w:t>
-      </w:r>
-      <w:r>
-        <w:rPr>
-          <w:b/>
-        </w:rPr>
-        <w:t xml:space="preserve"> – LIGTHGBM -- CATBOOST</w:t>
-      </w:r>
-    </w:p>
-    <w:p/>
-    <w:p>
-      <w:r>
-        <w:t>BOOSTING – ADABOOST</w:t>
-      </w:r>
-    </w:p>
-    <w:p/>
-    <w:p/>
-    <w:p>
-      <w:r>
-        <w:rPr>
-          <w:noProof/>
-        </w:rPr>
         <w:drawing>
           <wp:inline distT="0" distB="0" distL="0" distR="0" wp14:anchorId="420710D0" wp14:editId="4C4C680C">
             <wp:extent cx="5943600" cy="3075940"/>
@@ -778,7 +892,6 @@
         <w:rPr>
           <w:noProof/>
         </w:rPr>
-        <w:lastRenderedPageBreak/>
         <w:drawing>
           <wp:inline distT="0" distB="0" distL="0" distR="0" wp14:anchorId="42A7DC44" wp14:editId="24865F8D">
             <wp:extent cx="5943600" cy="3050540"/>
@@ -822,6 +935,7 @@
         <w:rPr>
           <w:noProof/>
         </w:rPr>
+        <w:lastRenderedPageBreak/>
         <w:drawing>
           <wp:inline distT="0" distB="0" distL="0" distR="0" wp14:anchorId="20F1A751" wp14:editId="215B6B3F">
             <wp:extent cx="5943600" cy="3227070"/>
@@ -865,7 +979,6 @@
         <w:rPr>
           <w:noProof/>
         </w:rPr>
-        <w:lastRenderedPageBreak/>
         <w:drawing>
           <wp:inline distT="0" distB="0" distL="0" distR="0" wp14:anchorId="2D06886E" wp14:editId="4B9D1F47">
             <wp:extent cx="4381500" cy="4257675"/>
@@ -909,6 +1022,7 @@
         <w:rPr>
           <w:noProof/>
         </w:rPr>
+        <w:lastRenderedPageBreak/>
         <w:drawing>
           <wp:inline distT="0" distB="0" distL="0" distR="0" wp14:anchorId="78DDE31D" wp14:editId="0C37D7CB">
             <wp:extent cx="5943600" cy="3261995"/>
@@ -952,7 +1066,6 @@
         <w:rPr>
           <w:noProof/>
         </w:rPr>
-        <w:lastRenderedPageBreak/>
         <w:drawing>
           <wp:inline distT="0" distB="0" distL="0" distR="0" wp14:anchorId="40849B35" wp14:editId="597B1B3B">
             <wp:extent cx="5943600" cy="3269615"/>
@@ -996,6 +1109,7 @@
         <w:rPr>
           <w:noProof/>
         </w:rPr>
+        <w:lastRenderedPageBreak/>
         <w:drawing>
           <wp:inline distT="0" distB="0" distL="0" distR="0" wp14:anchorId="1FA34487" wp14:editId="5BAEC5BF">
             <wp:extent cx="5943600" cy="3079115"/>
@@ -1039,7 +1153,6 @@
         <w:rPr>
           <w:noProof/>
         </w:rPr>
-        <w:lastRenderedPageBreak/>
         <w:drawing>
           <wp:inline distT="0" distB="0" distL="0" distR="0" wp14:anchorId="2D198E25" wp14:editId="36CB33A6">
             <wp:extent cx="5943600" cy="3029585"/>
@@ -1083,6 +1196,7 @@
         <w:rPr>
           <w:noProof/>
         </w:rPr>
+        <w:lastRenderedPageBreak/>
         <w:drawing>
           <wp:inline distT="0" distB="0" distL="0" distR="0" wp14:anchorId="74059049" wp14:editId="5438D4A8">
             <wp:extent cx="5943600" cy="2993390"/>
@@ -1129,7 +1243,6 @@
         <w:rPr>
           <w:noProof/>
         </w:rPr>
-        <w:lastRenderedPageBreak/>
         <w:drawing>
           <wp:inline distT="0" distB="0" distL="0" distR="0" wp14:anchorId="07E2542C" wp14:editId="65B41C8D">
             <wp:extent cx="5943600" cy="3059430"/>

</xml_diff>